<commit_message>
lily and mandy and ketty
</commit_message>
<xml_diff>
--- a/Ivy232/Agile creates base for a company to make decisions leading to better software.docx
+++ b/Ivy232/Agile creates base for a company to make decisions leading to better software.docx
@@ -296,7 +296,27 @@
           <w:sz w:val="21"/>
           <w:szCs w:val="21"/>
         </w:rPr>
-        <w:t>A project plan is important, but it must not be too rigid to accommodate changes in technology or the environment, stakeholders' priorities, and people's understanding of the problem and its solution.</w:t>
+        <w:t xml:space="preserve">A project plan is important, but it must not be too rigid to accommodate changes in </w:t>
+      </w:r>
+      <w:r>
+        <w:rPr>
+          <w:rFonts w:ascii="Helvetica" w:eastAsia="Times New Roman" w:hAnsi="Helvetica" w:cs="Times New Roman"/>
+          <w:color w:val="222222"/>
+          <w:kern w:val="0"/>
+          <w:sz w:val="21"/>
+          <w:szCs w:val="21"/>
+        </w:rPr>
+        <w:t xml:space="preserve">technology or the environment </w:t>
+      </w:r>
+      <w:r>
+        <w:rPr>
+          <w:rFonts w:ascii="Helvetica" w:eastAsia="Times New Roman" w:hAnsi="Helvetica" w:cs="Times New Roman"/>
+          <w:color w:val="222222"/>
+          <w:kern w:val="0"/>
+          <w:sz w:val="21"/>
+          <w:szCs w:val="21"/>
+        </w:rPr>
+        <w:t>and people's understanding of the problem and its solution.</w:t>
       </w:r>
     </w:p>
     <w:p>
@@ -740,7 +760,13 @@
         </w:rPr>
       </w:pPr>
       <w:r>
-        <w:t>Making each decision based on the principles and values that the team has decided to follow. It is not acceptable to follow another team’s decision, because other decisions are aimed at meeting other teams’goals.</w:t>
+        <w:t>Making each decision based on the principles and values that the team has decided to follow. It is not acceptable to follow another team’s decision, because other decisions are aimed at meeting other teams’</w:t>
+      </w:r>
+      <w:r>
+        <w:t xml:space="preserve"> </w:t>
+      </w:r>
+      <w:r>
+        <w:t>goals.</w:t>
       </w:r>
     </w:p>
     <w:p>
@@ -890,27 +916,6 @@
       </w:r>
     </w:p>
     <w:p>
-      <w:pPr>
-        <w:widowControl/>
-        <w:jc w:val="left"/>
-        <w:rPr>
-          <w:rFonts w:ascii="Arial" w:eastAsia="Times New Roman" w:hAnsi="Arial" w:cs="Arial"/>
-          <w:color w:val="333333"/>
-          <w:kern w:val="0"/>
-          <w:shd w:val="clear" w:color="auto" w:fill="FFFFFF"/>
-        </w:rPr>
-      </w:pPr>
-      <w:r>
-        <w:rPr>
-          <w:rFonts w:ascii="Arial" w:eastAsia="Times New Roman" w:hAnsi="Arial" w:cs="Arial"/>
-          <w:color w:val="333333"/>
-          <w:kern w:val="0"/>
-          <w:shd w:val="clear" w:color="auto" w:fill="FFFFFF"/>
-        </w:rPr>
-        <w:t>Agile is a panacea sold to managers as a cure for their lack of technical insight into the actual skills and tools of the people underneath them. It promises a fix for the current trend of hiring and swapping management into different roles rather than promoting those who are somewhat skilled in the areas their subordinates. Agile...It's better than whatever you're currently using and we'd like to sell you certification (TM). You can draw all the loops colored boxes and arrows you like. But in the end, a manager must tailor their own process by knowing the work of those underneath them.﻿</w:t>
-      </w:r>
-    </w:p>
-    <w:p>
       <w:r>
         <w:rPr>
           <w:rFonts w:hint="eastAsia"/>
@@ -935,6 +940,9 @@
         <w:t>Make a story to clarify our aims from the angle of customers. “As a … I want to…so that I can…”</w:t>
       </w:r>
       <w:r>
+        <w:t xml:space="preserve"> </w:t>
+      </w:r>
+      <w:r>
         <w:t>This way we prevent implementation that can bog the team down.</w:t>
       </w:r>
     </w:p>
@@ -955,14 +963,799 @@
         <w:t xml:space="preserve"> In</w:t>
       </w:r>
       <w:r>
-        <w:t xml:space="preserve"> a word, heading directly into where the customers</w:t>
+        <w:t xml:space="preserve"> a word, heading directly into where the customers want to be is our goal.</w:t>
+      </w:r>
+    </w:p>
+    <w:p/>
+    <w:p/>
+    <w:p/>
+    <w:p>
+      <w:pPr>
+        <w:rPr>
+          <w:b/>
+          <w:u w:val="single"/>
+        </w:rPr>
+      </w:pPr>
+      <w:r>
+        <w:rPr>
+          <w:b/>
+          <w:u w:val="single"/>
+        </w:rPr>
+        <w:t>Scene 1</w:t>
+      </w:r>
+    </w:p>
+    <w:p>
+      <w:r>
+        <w:t xml:space="preserve">A: </w:t>
+      </w:r>
+      <w:r>
+        <w:t xml:space="preserve">As a teacher, I want the students to </w:t>
+      </w:r>
+      <w:r>
+        <w:t xml:space="preserve">make a presentation </w:t>
+      </w:r>
+      <w:r>
+        <w:rPr>
+          <w:shd w:val="pct15" w:color="auto" w:fill="FFFFFF"/>
+        </w:rPr>
+        <w:t>fully understand the ingenious way</w:t>
+      </w:r>
+      <w:r>
+        <w:rPr>
+          <w:shd w:val="pct15" w:color="auto" w:fill="FFFFFF"/>
+        </w:rPr>
+        <w:t>s</w:t>
+      </w:r>
+      <w:r>
+        <w:rPr>
+          <w:shd w:val="pct15" w:color="auto" w:fill="FFFFFF"/>
+        </w:rPr>
+        <w:t xml:space="preserve"> to man</w:t>
+      </w:r>
+      <w:r>
+        <w:rPr>
+          <w:shd w:val="pct15" w:color="auto" w:fill="FFFFFF"/>
+        </w:rPr>
+        <w:t>a</w:t>
+      </w:r>
+      <w:r>
+        <w:rPr>
+          <w:shd w:val="pct15" w:color="auto" w:fill="FFFFFF"/>
+        </w:rPr>
+        <w:t>ge a project,</w:t>
+      </w:r>
+      <w:r>
+        <w:t xml:space="preserve"> in order to improve students</w:t>
+      </w:r>
+      <w:r>
+        <w:t xml:space="preserve">’ understanding about </w:t>
+      </w:r>
+      <w:r>
+        <w:t>group</w:t>
+      </w:r>
+      <w:r>
+        <w:t xml:space="preserve"> work efficiency. </w:t>
+      </w:r>
+    </w:p>
+    <w:p>
+      <w:r>
+        <w:t xml:space="preserve">B: Hi Mr. Neal! I think we can make a drama to help students understand how to improve the efficiency of group working. </w:t>
+      </w:r>
+    </w:p>
+    <w:p>
+      <w:r>
+        <w:t>C: This is how we apply agile in real life situation. We make a “story” to push our work forward. It shows sometimes we can ignore and change the existing method but focus on the purpose.</w:t>
+      </w:r>
+    </w:p>
+    <w:p/>
+    <w:p>
+      <w:r>
+        <w:rPr>
+          <w:b/>
+          <w:u w:val="single"/>
+        </w:rPr>
+        <w:t>Scene 2</w:t>
+      </w:r>
+    </w:p>
+    <w:p>
+      <w:r>
+        <w:t>A: We ha</w:t>
+      </w:r>
+      <w:r>
+        <w:t>ve 5 days to complete a project.</w:t>
+      </w:r>
+    </w:p>
+    <w:p>
+      <w:r>
+        <w:t>B: Sure. Chai</w:t>
+      </w:r>
+      <w:r>
+        <w:t xml:space="preserve"> is assigned to</w:t>
+      </w:r>
+      <w:r>
+        <w:t xml:space="preserve"> do the first </w:t>
+      </w:r>
+      <w:r>
+        <w:t>part</w:t>
+      </w:r>
+      <w:r>
+        <w:t>, and we two finish the rest.</w:t>
+      </w:r>
+    </w:p>
+    <w:p>
+      <w:r>
+        <w:t>A</w:t>
+      </w:r>
+      <w:r>
+        <w:t>: Well, I need to work really hard.</w:t>
+      </w:r>
+    </w:p>
+    <w:p>
+      <w:r>
+        <w:t>first</w:t>
+      </w:r>
+    </w:p>
+    <w:p>
+      <w:r>
+        <w:t>C: It's the first day</w:t>
+      </w:r>
+      <w:r>
+        <w:t xml:space="preserve">, </w:t>
+      </w:r>
+      <w:r>
+        <w:t xml:space="preserve">and </w:t>
+      </w:r>
+      <w:r>
+        <w:t>I</w:t>
+      </w:r>
+      <w:r>
+        <w:rPr>
+          <w:rFonts w:hint="eastAsia"/>
+        </w:rPr>
+        <w:t xml:space="preserve"> think</w:t>
+      </w:r>
+      <w:r>
+        <w:t xml:space="preserve"> I have </w:t>
+      </w:r>
+      <w:r>
+        <w:t>enough time to finish the program!</w:t>
+      </w:r>
+    </w:p>
+    <w:p>
+      <w:r>
+        <w:t>Second</w:t>
+      </w:r>
+    </w:p>
+    <w:p>
+      <w:r>
+        <w:t xml:space="preserve">C: Ha! </w:t>
+      </w:r>
+      <w:r>
+        <w:t xml:space="preserve">Functions has been </w:t>
+      </w:r>
+      <w:r>
+        <w:t>Finished! I think I can start to</w:t>
+      </w:r>
+      <w:r>
+        <w:t xml:space="preserve"> add </w:t>
+      </w:r>
+      <w:r>
+        <w:t xml:space="preserve">some </w:t>
+      </w:r>
+      <w:r>
+        <w:t>documentations.</w:t>
+      </w:r>
+    </w:p>
+    <w:p>
+      <w:r>
+        <w:t>Third</w:t>
+      </w:r>
+    </w:p>
+    <w:p>
+      <w:r>
+        <w:t xml:space="preserve">C: </w:t>
+      </w:r>
+      <w:proofErr w:type="spellStart"/>
+      <w:r>
+        <w:t>Emmm</w:t>
+      </w:r>
+      <w:proofErr w:type="spellEnd"/>
+      <w:r>
+        <w:t>… I think I should change some details here… and here…</w:t>
+      </w:r>
+    </w:p>
+    <w:p>
+      <w:r>
+        <w:t xml:space="preserve">A: </w:t>
+      </w:r>
+      <w:r>
+        <w:t xml:space="preserve">… </w:t>
+      </w:r>
+      <w:r>
+        <w:t>Chai has been working on her part for 3 days…</w:t>
+      </w:r>
+    </w:p>
+    <w:p>
+      <w:r>
+        <w:t>B: Y</w:t>
+      </w:r>
+      <w:r>
+        <w:t>es. She spent the first day on the code. But for the other two days she was doing the documentation…</w:t>
+      </w:r>
+    </w:p>
+    <w:p>
+      <w:r>
+        <w:t xml:space="preserve">A: </w:t>
+      </w:r>
+      <w:r>
+        <w:t>Now</w:t>
+      </w:r>
+      <w:r>
+        <w:t xml:space="preserve"> we have very limited time then…</w:t>
+      </w:r>
+    </w:p>
+    <w:p>
+      <w:r>
+        <w:t>B: If she could sit down and talk to us about her work, we only need to spend at most a morning to understand what she was doing….</w:t>
+      </w:r>
+    </w:p>
+    <w:p>
+      <w:r>
+        <w:t>(T</w:t>
       </w:r>
       <w:bookmarkStart w:id="0" w:name="_GoBack"/>
       <w:bookmarkEnd w:id="0"/>
       <w:r>
-        <w:t xml:space="preserve"> want to be is our goal.</w:t>
-      </w:r>
-    </w:p>
+        <w:t>hen we go and get 3 cups of coffee to stay up for the program.)</w:t>
+      </w:r>
+    </w:p>
+    <w:p/>
+    <w:p>
+      <w:pPr>
+        <w:rPr>
+          <w:b/>
+          <w:u w:val="single"/>
+        </w:rPr>
+      </w:pPr>
+      <w:r>
+        <w:rPr>
+          <w:b/>
+          <w:u w:val="single"/>
+        </w:rPr>
+        <w:t>Scene 3</w:t>
+      </w:r>
+    </w:p>
+    <w:p>
+      <w:pPr>
+        <w:rPr>
+          <w:rFonts w:hint="eastAsia"/>
+        </w:rPr>
+      </w:pPr>
+      <w:r>
+        <w:t>We feel unsatisfied about the project we finished last time, because we didn’t make a reasonable schedule for our project.</w:t>
+      </w:r>
+    </w:p>
+    <w:p>
+      <w:r>
+        <w:t>A: This time we</w:t>
+      </w:r>
+      <w:r>
+        <w:t xml:space="preserve"> will spend some time in planning beforehand! </w:t>
+      </w:r>
+    </w:p>
+    <w:p>
+      <w:r>
+        <w:t>B&amp;C</w:t>
+      </w:r>
+      <w:r>
+        <w:t xml:space="preserve">: </w:t>
+      </w:r>
+      <w:r>
+        <w:t>Sure, boss!</w:t>
+      </w:r>
+    </w:p>
+    <w:p>
+      <w:r>
+        <w:t>C finishes the plan and hand it to B.</w:t>
+      </w:r>
+    </w:p>
+    <w:p>
+      <w:pPr>
+        <w:jc w:val="left"/>
+      </w:pPr>
+      <w:r>
+        <w:t>“</w:t>
+      </w:r>
+      <w:r>
+        <w:tab/>
+      </w:r>
+      <w:r>
+        <w:tab/>
+      </w:r>
+      <w:r>
+        <w:tab/>
+      </w:r>
+      <w:r>
+        <w:tab/>
+      </w:r>
+      <w:r>
+        <w:tab/>
+      </w:r>
+      <w:r>
+        <w:t>schedule:</w:t>
+      </w:r>
+    </w:p>
+    <w:p>
+      <w:pPr>
+        <w:ind w:left="1260"/>
+      </w:pPr>
+      <w:r>
+        <w:t>design a</w:t>
+      </w:r>
+      <w:r>
+        <w:t>n</w:t>
+      </w:r>
+      <w:r>
+        <w:t xml:space="preserve"> </w:t>
+      </w:r>
+      <w:proofErr w:type="spellStart"/>
+      <w:r>
+        <w:t>icloud</w:t>
+      </w:r>
+      <w:proofErr w:type="spellEnd"/>
+      <w:r>
+        <w:t xml:space="preserve"> pet-cat </w:t>
+      </w:r>
+    </w:p>
+    <w:p>
+      <w:pPr>
+        <w:pStyle w:val="a7"/>
+        <w:numPr>
+          <w:ilvl w:val="0"/>
+          <w:numId w:val="4"/>
+        </w:numPr>
+        <w:ind w:firstLineChars="0"/>
+        <w:jc w:val="left"/>
+      </w:pPr>
+      <w:r>
+        <w:t>define a class Cat …</w:t>
+      </w:r>
+    </w:p>
+    <w:p>
+      <w:pPr>
+        <w:pStyle w:val="a7"/>
+        <w:numPr>
+          <w:ilvl w:val="0"/>
+          <w:numId w:val="4"/>
+        </w:numPr>
+        <w:ind w:firstLineChars="0"/>
+        <w:jc w:val="left"/>
+      </w:pPr>
+      <w:r>
+        <w:t xml:space="preserve">define a function of </w:t>
+      </w:r>
+      <w:proofErr w:type="spellStart"/>
+      <w:r>
+        <w:t>feedYourCat</w:t>
+      </w:r>
+      <w:proofErr w:type="spellEnd"/>
+      <w:r>
+        <w:t xml:space="preserve"> …</w:t>
+      </w:r>
+    </w:p>
+    <w:p>
+      <w:pPr>
+        <w:pStyle w:val="a7"/>
+        <w:numPr>
+          <w:ilvl w:val="0"/>
+          <w:numId w:val="4"/>
+        </w:numPr>
+        <w:ind w:firstLineChars="0"/>
+        <w:jc w:val="left"/>
+      </w:pPr>
+      <w:r>
+        <w:t xml:space="preserve">define a function of </w:t>
+      </w:r>
+      <w:proofErr w:type="spellStart"/>
+      <w:r>
+        <w:t>bathYourCat</w:t>
+      </w:r>
+      <w:proofErr w:type="spellEnd"/>
+      <w:r>
+        <w:t xml:space="preserve"> …</w:t>
+      </w:r>
+    </w:p>
+    <w:p>
+      <w:pPr>
+        <w:pStyle w:val="a7"/>
+        <w:numPr>
+          <w:ilvl w:val="0"/>
+          <w:numId w:val="4"/>
+        </w:numPr>
+        <w:ind w:firstLineChars="0"/>
+        <w:jc w:val="left"/>
+      </w:pPr>
+      <w:r>
+        <w:t xml:space="preserve">define a function of </w:t>
+      </w:r>
+      <w:proofErr w:type="spellStart"/>
+      <w:r>
+        <w:t>catBattle</w:t>
+      </w:r>
+      <w:proofErr w:type="spellEnd"/>
+    </w:p>
+    <w:p>
+      <w:pPr>
+        <w:pStyle w:val="a7"/>
+        <w:numPr>
+          <w:ilvl w:val="0"/>
+          <w:numId w:val="4"/>
+        </w:numPr>
+        <w:ind w:firstLineChars="0"/>
+        <w:jc w:val="left"/>
+      </w:pPr>
+      <w:r>
+        <w:t xml:space="preserve">define a function of </w:t>
+      </w:r>
+      <w:proofErr w:type="spellStart"/>
+      <w:r>
+        <w:t>killYourCat</w:t>
+      </w:r>
+      <w:proofErr w:type="spellEnd"/>
+    </w:p>
+    <w:p>
+      <w:pPr>
+        <w:pStyle w:val="a7"/>
+        <w:numPr>
+          <w:ilvl w:val="0"/>
+          <w:numId w:val="4"/>
+        </w:numPr>
+        <w:ind w:firstLineChars="0"/>
+        <w:jc w:val="left"/>
+      </w:pPr>
+      <w:r>
+        <w:t>Observe a cat …</w:t>
+      </w:r>
+    </w:p>
+    <w:p>
+      <w:pPr>
+        <w:pStyle w:val="a7"/>
+        <w:ind w:left="360" w:firstLineChars="0" w:firstLine="0"/>
+        <w:jc w:val="left"/>
+      </w:pPr>
+      <w:r>
+        <w:t>Mimic a cat …</w:t>
+      </w:r>
+      <w:r>
+        <w:t xml:space="preserve"> </w:t>
+      </w:r>
+    </w:p>
+    <w:p>
+      <w:pPr>
+        <w:jc w:val="left"/>
+      </w:pPr>
+      <w:r>
+        <w:t>Gif</w:t>
+      </w:r>
+    </w:p>
+    <w:p>
+      <w:pPr>
+        <w:pStyle w:val="a7"/>
+        <w:numPr>
+          <w:ilvl w:val="0"/>
+          <w:numId w:val="4"/>
+        </w:numPr>
+        <w:ind w:firstLineChars="0"/>
+        <w:jc w:val="left"/>
+      </w:pPr>
+      <w:r>
+        <w:t>Digitalize a real cat in your program.</w:t>
+      </w:r>
+    </w:p>
+    <w:p>
+      <w:pPr>
+        <w:jc w:val="left"/>
+      </w:pPr>
+    </w:p>
+    <w:p>
+      <w:pPr>
+        <w:jc w:val="left"/>
+      </w:pPr>
+      <w:r>
+        <w:t>A&amp;B: Um…</w:t>
+      </w:r>
+      <w:r>
+        <w:t>Why does she want to kill the cat</w:t>
+      </w:r>
+      <w:r>
+        <w:t>…</w:t>
+      </w:r>
+    </w:p>
+    <w:p>
+      <w:pPr>
+        <w:jc w:val="left"/>
+      </w:pPr>
+      <w:r>
+        <w:t>B: Because she hates cat.</w:t>
+      </w:r>
+    </w:p>
+    <w:p>
+      <w:pPr>
+        <w:jc w:val="left"/>
+      </w:pPr>
+      <w:r>
+        <w:t>A: Then why the battle function?</w:t>
+      </w:r>
+    </w:p>
+    <w:p>
+      <w:pPr>
+        <w:jc w:val="left"/>
+      </w:pPr>
+      <w:r>
+        <w:t>B: Because she like</w:t>
+      </w:r>
+      <w:r>
+        <w:t xml:space="preserve"> battle.</w:t>
+      </w:r>
+    </w:p>
+    <w:p>
+      <w:pPr>
+        <w:jc w:val="left"/>
+      </w:pPr>
+      <w:r>
+        <w:t>A: But the game is about raising a digital cat…</w:t>
+      </w:r>
+    </w:p>
+    <w:p>
+      <w:pPr>
+        <w:jc w:val="left"/>
+      </w:pPr>
+      <w:r>
+        <w:t>B: Um…But don’t you think we need to follow the plan? Plan is important! We cannot work without the plan!</w:t>
+      </w:r>
+    </w:p>
+    <w:p>
+      <w:pPr>
+        <w:jc w:val="left"/>
+      </w:pPr>
+      <w:r>
+        <w:t>And A is very confused.</w:t>
+      </w:r>
+      <w:r>
+        <w:t xml:space="preserve"> </w:t>
+      </w:r>
+    </w:p>
+    <w:p>
+      <w:pPr>
+        <w:jc w:val="left"/>
+      </w:pPr>
+      <w:r>
+        <w:t xml:space="preserve">In this case, they never think about </w:t>
+      </w:r>
+      <w:r>
+        <w:t>adjusting the plan, because they know how important a plan is. But changing the plan after the discussion among all the team members does not undermine the importance at all. On the contrary, we improve the quality of the project.</w:t>
+      </w:r>
+    </w:p>
+    <w:p>
+      <w:pPr>
+        <w:widowControl/>
+        <w:spacing w:before="100" w:beforeAutospacing="1" w:after="24"/>
+        <w:jc w:val="left"/>
+        <w:rPr>
+          <w:rFonts w:ascii="Helvetica" w:eastAsia="Times New Roman" w:hAnsi="Helvetica" w:cs="Times New Roman"/>
+          <w:color w:val="222222"/>
+          <w:kern w:val="0"/>
+          <w:sz w:val="21"/>
+          <w:szCs w:val="21"/>
+        </w:rPr>
+      </w:pPr>
+      <w:r>
+        <w:t>A:</w:t>
+      </w:r>
+      <w:r>
+        <w:rPr>
+          <w:rFonts w:ascii="Helvetica" w:eastAsia="Times New Roman" w:hAnsi="Helvetica" w:cs="Times New Roman"/>
+          <w:b/>
+          <w:bCs/>
+          <w:i/>
+          <w:iCs/>
+          <w:color w:val="222222"/>
+          <w:kern w:val="0"/>
+          <w:sz w:val="21"/>
+          <w:szCs w:val="21"/>
+        </w:rPr>
+        <w:t xml:space="preserve"> </w:t>
+      </w:r>
+      <w:r>
+        <w:rPr>
+          <w:rFonts w:ascii="Helvetica" w:eastAsia="Times New Roman" w:hAnsi="Helvetica" w:cs="Times New Roman"/>
+          <w:b/>
+          <w:bCs/>
+          <w:i/>
+          <w:iCs/>
+          <w:color w:val="222222"/>
+          <w:kern w:val="0"/>
+          <w:sz w:val="21"/>
+          <w:szCs w:val="21"/>
+        </w:rPr>
+        <w:t>Responding to Change</w:t>
+      </w:r>
+      <w:r>
+        <w:rPr>
+          <w:rFonts w:ascii="Helvetica" w:eastAsia="Times New Roman" w:hAnsi="Helvetica" w:cs="Times New Roman"/>
+          <w:i/>
+          <w:iCs/>
+          <w:color w:val="222222"/>
+          <w:kern w:val="0"/>
+          <w:sz w:val="21"/>
+          <w:szCs w:val="21"/>
+        </w:rPr>
+        <w:t> over following a plan</w:t>
+      </w:r>
+      <w:r>
+        <w:rPr>
+          <w:rFonts w:ascii="Helvetica" w:eastAsia="Times New Roman" w:hAnsi="Helvetica" w:cs="Times New Roman"/>
+          <w:i/>
+          <w:iCs/>
+          <w:color w:val="222222"/>
+          <w:kern w:val="0"/>
+          <w:sz w:val="21"/>
+          <w:szCs w:val="21"/>
+        </w:rPr>
+        <w:t xml:space="preserve"> </w:t>
+      </w:r>
+      <w:r>
+        <w:rPr>
+          <w:rFonts w:ascii="Helvetica" w:eastAsia="Times New Roman" w:hAnsi="Helvetica" w:cs="Times New Roman"/>
+          <w:iCs/>
+          <w:color w:val="222222"/>
+          <w:kern w:val="0"/>
+          <w:sz w:val="21"/>
+          <w:szCs w:val="21"/>
+        </w:rPr>
+        <w:t>is important!</w:t>
+      </w:r>
+    </w:p>
+    <w:p>
+      <w:pPr>
+        <w:jc w:val="left"/>
+      </w:pPr>
+    </w:p>
+    <w:p>
+      <w:pPr>
+        <w:jc w:val="left"/>
+      </w:pPr>
+    </w:p>
+    <w:p>
+      <w:pPr>
+        <w:rPr>
+          <w:shd w:val="pct15" w:color="auto" w:fill="FFFFFF"/>
+        </w:rPr>
+      </w:pPr>
+      <w:r>
+        <w:rPr>
+          <w:shd w:val="pct15" w:color="auto" w:fill="FFFFFF"/>
+        </w:rPr>
+        <w:t>B: Chai just gave me her work…</w:t>
+      </w:r>
+    </w:p>
+    <w:p>
+      <w:pPr>
+        <w:rPr>
+          <w:shd w:val="pct15" w:color="auto" w:fill="FFFFFF"/>
+        </w:rPr>
+      </w:pPr>
+      <w:r>
+        <w:rPr>
+          <w:shd w:val="pct15" w:color="auto" w:fill="FFFFFF"/>
+        </w:rPr>
+        <w:t>C</w:t>
+      </w:r>
+      <w:r>
+        <w:rPr>
+          <w:shd w:val="pct15" w:color="auto" w:fill="FFFFFF"/>
+        </w:rPr>
+        <w:t>: What do you think about it?</w:t>
+      </w:r>
+    </w:p>
+    <w:p>
+      <w:pPr>
+        <w:rPr>
+          <w:shd w:val="pct15" w:color="auto" w:fill="FFFFFF"/>
+        </w:rPr>
+      </w:pPr>
+      <w:proofErr w:type="gramStart"/>
+      <w:r>
+        <w:rPr>
+          <w:shd w:val="pct15" w:color="auto" w:fill="FFFFFF"/>
+        </w:rPr>
+        <w:t>B</w:t>
+      </w:r>
+      <w:r>
+        <w:rPr>
+          <w:shd w:val="pct15" w:color="auto" w:fill="FFFFFF"/>
+        </w:rPr>
+        <w:t>(</w:t>
+      </w:r>
+      <w:proofErr w:type="gramEnd"/>
+      <w:r>
+        <w:rPr>
+          <w:shd w:val="pct15" w:color="auto" w:fill="FFFFFF"/>
+        </w:rPr>
+        <w:t>staring at paper)</w:t>
+      </w:r>
+      <w:r>
+        <w:rPr>
+          <w:shd w:val="pct15" w:color="auto" w:fill="FFFFFF"/>
+        </w:rPr>
+        <w:t xml:space="preserve">: </w:t>
+      </w:r>
+      <w:r>
+        <w:rPr>
+          <w:shd w:val="pct15" w:color="auto" w:fill="FFFFFF"/>
+        </w:rPr>
+        <w:t xml:space="preserve">Are you sure? </w:t>
+      </w:r>
+      <w:r>
+        <w:rPr>
+          <w:shd w:val="pct15" w:color="auto" w:fill="FFFFFF"/>
+        </w:rPr>
+        <w:t>Well…a super long plan…I know the ideas are great and she must spend plenty of time on them…</w:t>
+      </w:r>
+    </w:p>
+    <w:p>
+      <w:pPr>
+        <w:rPr>
+          <w:shd w:val="pct15" w:color="auto" w:fill="FFFFFF"/>
+        </w:rPr>
+      </w:pPr>
+      <w:r>
+        <w:rPr>
+          <w:shd w:val="pct15" w:color="auto" w:fill="FFFFFF"/>
+        </w:rPr>
+        <w:t>C</w:t>
+      </w:r>
+      <w:r>
+        <w:rPr>
+          <w:shd w:val="pct15" w:color="auto" w:fill="FFFFFF"/>
+        </w:rPr>
+        <w:t xml:space="preserve">: </w:t>
+      </w:r>
+      <w:r>
+        <w:rPr>
+          <w:shd w:val="pct15" w:color="auto" w:fill="FFFFFF"/>
+        </w:rPr>
+        <w:t>Yes!</w:t>
+      </w:r>
+    </w:p>
+    <w:p>
+      <w:r>
+        <w:t xml:space="preserve">B: </w:t>
+      </w:r>
+      <w:r>
+        <w:t xml:space="preserve">… … </w:t>
+      </w:r>
+      <w:r>
+        <w:rPr>
+          <w:shd w:val="pct15" w:color="auto" w:fill="FFFFFF"/>
+        </w:rPr>
+        <w:t>Some of them are unrealistic…</w:t>
+      </w:r>
+      <w:r>
+        <w:rPr>
+          <w:shd w:val="pct15" w:color="auto" w:fill="FFFFFF"/>
+        </w:rPr>
+        <w:t xml:space="preserve"> </w:t>
+      </w:r>
+      <w:r>
+        <w:rPr>
+          <w:shd w:val="pct15" w:color="auto" w:fill="FFFFFF"/>
+        </w:rPr>
+        <w:t>Maybe it is because I am stupid.</w:t>
+      </w:r>
+    </w:p>
+    <w:p/>
+    <w:p/>
     <w:sectPr>
       <w:pgSz w:w="11900" w:h="16840"/>
       <w:pgMar w:top="1440" w:right="1800" w:bottom="1440" w:left="1800" w:header="851" w:footer="992" w:gutter="0"/>
@@ -1386,6 +2179,95 @@
       </w:pPr>
     </w:lvl>
   </w:abstractNum>
+  <w:abstractNum w:abstractNumId="3">
+    <w:nsid w:val="4AD648F3"/>
+    <w:multiLevelType w:val="hybridMultilevel"/>
+    <w:tmpl w:val="362CB510"/>
+    <w:lvl w:ilvl="0" w:tplc="6B32CD0E">
+      <w:start w:val="1"/>
+      <w:numFmt w:val="decimal"/>
+      <w:lvlText w:val="%1."/>
+      <w:lvlJc w:val="left"/>
+      <w:pPr>
+        <w:ind w:left="360" w:hanging="360"/>
+      </w:pPr>
+      <w:rPr>
+        <w:rFonts w:hint="default"/>
+      </w:rPr>
+    </w:lvl>
+    <w:lvl w:ilvl="1" w:tplc="04090019" w:tentative="1">
+      <w:start w:val="1"/>
+      <w:numFmt w:val="lowerLetter"/>
+      <w:lvlText w:val="%2)"/>
+      <w:lvlJc w:val="left"/>
+      <w:pPr>
+        <w:ind w:left="960" w:hanging="480"/>
+      </w:pPr>
+    </w:lvl>
+    <w:lvl w:ilvl="2" w:tplc="0409001B" w:tentative="1">
+      <w:start w:val="1"/>
+      <w:numFmt w:val="lowerRoman"/>
+      <w:lvlText w:val="%3."/>
+      <w:lvlJc w:val="right"/>
+      <w:pPr>
+        <w:ind w:left="1440" w:hanging="480"/>
+      </w:pPr>
+    </w:lvl>
+    <w:lvl w:ilvl="3" w:tplc="0409000F" w:tentative="1">
+      <w:start w:val="1"/>
+      <w:numFmt w:val="decimal"/>
+      <w:lvlText w:val="%4."/>
+      <w:lvlJc w:val="left"/>
+      <w:pPr>
+        <w:ind w:left="1920" w:hanging="480"/>
+      </w:pPr>
+    </w:lvl>
+    <w:lvl w:ilvl="4" w:tplc="04090019" w:tentative="1">
+      <w:start w:val="1"/>
+      <w:numFmt w:val="lowerLetter"/>
+      <w:lvlText w:val="%5)"/>
+      <w:lvlJc w:val="left"/>
+      <w:pPr>
+        <w:ind w:left="2400" w:hanging="480"/>
+      </w:pPr>
+    </w:lvl>
+    <w:lvl w:ilvl="5" w:tplc="0409001B" w:tentative="1">
+      <w:start w:val="1"/>
+      <w:numFmt w:val="lowerRoman"/>
+      <w:lvlText w:val="%6."/>
+      <w:lvlJc w:val="right"/>
+      <w:pPr>
+        <w:ind w:left="2880" w:hanging="480"/>
+      </w:pPr>
+    </w:lvl>
+    <w:lvl w:ilvl="6" w:tplc="0409000F" w:tentative="1">
+      <w:start w:val="1"/>
+      <w:numFmt w:val="decimal"/>
+      <w:lvlText w:val="%7."/>
+      <w:lvlJc w:val="left"/>
+      <w:pPr>
+        <w:ind w:left="3360" w:hanging="480"/>
+      </w:pPr>
+    </w:lvl>
+    <w:lvl w:ilvl="7" w:tplc="04090019" w:tentative="1">
+      <w:start w:val="1"/>
+      <w:numFmt w:val="lowerLetter"/>
+      <w:lvlText w:val="%8)"/>
+      <w:lvlJc w:val="left"/>
+      <w:pPr>
+        <w:ind w:left="3840" w:hanging="480"/>
+      </w:pPr>
+    </w:lvl>
+    <w:lvl w:ilvl="8" w:tplc="0409001B" w:tentative="1">
+      <w:start w:val="1"/>
+      <w:numFmt w:val="lowerRoman"/>
+      <w:lvlText w:val="%9."/>
+      <w:lvlJc w:val="right"/>
+      <w:pPr>
+        <w:ind w:left="4320" w:hanging="480"/>
+      </w:pPr>
+    </w:lvl>
+  </w:abstractNum>
   <w:num w:numId="1">
     <w:abstractNumId w:val="0"/>
   </w:num>
@@ -1394,6 +2276,9 @@
   </w:num>
   <w:num w:numId="3">
     <w:abstractNumId w:val="2"/>
+  </w:num>
+  <w:num w:numId="4">
+    <w:abstractNumId w:val="3"/>
   </w:num>
 </w:numbering>
 </file>
@@ -1880,6 +2765,16 @@
       <w:color w:val="808080"/>
     </w:rPr>
   </w:style>
+  <w:style w:type="paragraph" w:styleId="a7">
+    <w:name w:val="List Paragraph"/>
+    <w:basedOn w:val="a"/>
+    <w:uiPriority w:val="34"/>
+    <w:qFormat/>
+    <w:rsid w:val="008147C5"/>
+    <w:pPr>
+      <w:ind w:firstLineChars="200" w:firstLine="420"/>
+    </w:pPr>
+  </w:style>
 </w:styles>
 </file>
 

</xml_diff>